<commit_message>
Updated antenna and feed document
</commit_message>
<xml_diff>
--- a/Antennas_and_Feeds/Phase 4 Antennas Overview.docx
+++ b/Antennas_and_Feeds/Phase 4 Antennas Overview.docx
@@ -3,8 +3,11 @@
 <w:document xmlns:wpc="http://schemas.microsoft.com/office/word/2010/wordprocessingCanvas" xmlns:mo="http://schemas.microsoft.com/office/mac/office/2008/main" xmlns:mc="http://schemas.openxmlformats.org/markup-compatibility/2006" xmlns:mv="urn:schemas-microsoft-com:mac:vml" xmlns:o="urn:schemas-microsoft-com:office:office" xmlns:r="http://schemas.openxmlformats.org/officeDocument/2006/relationships" xmlns:m="http://schemas.openxmlformats.org/officeDocument/2006/math" xmlns:v="urn:schemas-microsoft-com:vml" xmlns:wp14="http://schemas.microsoft.com/office/word/2010/wordprocessingDrawing" xmlns:wp="http://schemas.openxmlformats.org/drawingml/2006/wordprocessingDrawing" xmlns:w10="urn:schemas-microsoft-com:office:word" xmlns:w="http://schemas.openxmlformats.org/wordprocessingml/2006/main" xmlns:w14="http://schemas.microsoft.com/office/word/2010/wordml" xmlns:wpg="http://schemas.microsoft.com/office/word/2010/wordprocessingGroup" xmlns:wpi="http://schemas.microsoft.com/office/word/2010/wordprocessingInk" xmlns:wne="http://schemas.microsoft.com/office/word/2006/wordml" xmlns:wps="http://schemas.microsoft.com/office/word/2010/wordprocessingShape" mc:Ignorable="w14 wp14">
   <w:body>
     <w:p>
-      <w:r>
-        <w:t>Phase 4 Antennas</w:t>
+      <w:pPr>
+        <w:pStyle w:val="Title"/>
+      </w:pPr>
+      <w:r>
+        <w:t>Phase 4 Antennas and Feeds</w:t>
       </w:r>
     </w:p>
     <w:p/>
@@ -54,12 +57,18 @@
     </w:p>
     <w:p/>
     <w:p>
+      <w:pPr>
+        <w:pStyle w:val="Heading1"/>
+      </w:pPr>
       <w:r>
         <w:t>Dual Antenna</w:t>
       </w:r>
     </w:p>
     <w:p/>
     <w:p>
+      <w:pPr>
+        <w:pStyle w:val="Heading2"/>
+      </w:pPr>
       <w:r>
         <w:t>Two dishes</w:t>
       </w:r>
@@ -67,11 +76,34 @@
     <w:p/>
     <w:p>
       <w:r>
-        <w:t xml:space="preserve">This approach uses two entirely separate antennas. Each antenna is a single-band antenna. This is the baseline approach for Phase 4. </w:t>
-      </w:r>
-    </w:p>
-    <w:p/>
-    <w:p>
+        <w:t>This approach uses two entirely separate antennas</w:t>
+      </w:r>
+      <w:r>
+        <w:t>, one for transmit and one for receive</w:t>
+      </w:r>
+      <w:r>
+        <w:t>. Each antenna is a single-band antenna. This is the</w:t>
+      </w:r>
+      <w:r>
+        <w:t xml:space="preserve"> baseline approach for Phase 4. </w:t>
+      </w:r>
+      <w:bookmarkStart w:id="0" w:name="_GoBack"/>
+      <w:bookmarkEnd w:id="0"/>
+      <w:r>
+        <w:t>P</w:t>
+      </w:r>
+      <w:r>
+        <w:t>arabolic dish side lobes are on the order of 17dB (first sidelobe) to 30dB (fourth sidelobe) down. Isolation from one dish to another is good, but not infinite.</w:t>
+      </w:r>
+      <w:r>
+        <w:t xml:space="preserve"> </w:t>
+      </w:r>
+    </w:p>
+    <w:p/>
+    <w:p>
+      <w:pPr>
+        <w:pStyle w:val="Heading2"/>
+      </w:pPr>
       <w:r>
         <w:t>Patch antenna plus dish</w:t>
       </w:r>
@@ -79,7 +111,13 @@
     <w:p/>
     <w:p>
       <w:r>
-        <w:t xml:space="preserve">An approach actively investigated involves using a patch array for 5GHz and a dish and feed horn for 10GHz. Kent </w:t>
+        <w:t xml:space="preserve">An approach actively </w:t>
+      </w:r>
+      <w:r>
+        <w:t xml:space="preserve">being </w:t>
+      </w:r>
+      <w:r>
+        <w:t xml:space="preserve">investigated involves using a patch array for 5GHz and a dish and feed horn for 10GHz. Kent </w:t>
       </w:r>
       <w:r>
         <w:t>Britain WA5VJB is “</w:t>
@@ -105,18 +143,80 @@
     </w:p>
     <w:p/>
     <w:p>
-      <w:r>
+      <w:pPr>
+        <w:pStyle w:val="Heading1"/>
+      </w:pPr>
+      <w:r>
+        <w:lastRenderedPageBreak/>
         <w:t>Single Main Antenna with Two Single-band Feeds</w:t>
       </w:r>
     </w:p>
     <w:p/>
     <w:p>
       <w:r>
-        <w:t>This approach is best used in the case where the bands are sufficiently far enough apart to where the smaller feed, for the higher frequency, does not substantially interfere with the larger feed, for the lower frequency.</w:t>
-      </w:r>
-    </w:p>
-    <w:p/>
-    <w:p>
+        <w:t xml:space="preserve">This approach is best used in the case where the bands are sufficiently far enough apart to where the smaller feed, </w:t>
+      </w:r>
+      <w:r>
+        <w:t>at</w:t>
+      </w:r>
+      <w:r>
+        <w:t xml:space="preserve"> the higher frequency, does not substantially interfere with the larger </w:t>
+      </w:r>
+      <w:r>
+        <w:t>lower frequency feed.</w:t>
+      </w:r>
+    </w:p>
+    <w:p/>
+    <w:p>
+      <w:r>
+        <w:t>For Phase 4, i</w:t>
+      </w:r>
+      <w:r>
+        <w:t>t may be possible to p</w:t>
+      </w:r>
+      <w:r>
+        <w:t>ut two feeds on the dish with one</w:t>
+      </w:r>
+      <w:r>
+        <w:t xml:space="preserve"> above or</w:t>
+      </w:r>
+      <w:r>
+        <w:t xml:space="preserve"> beside the other. </w:t>
+      </w:r>
+      <w:r>
+        <w:t>With this configuration one beam is squinting to</w:t>
+      </w:r>
+      <w:r>
+        <w:t xml:space="preserve"> </w:t>
+      </w:r>
+      <w:r>
+        <w:t>the le</w:t>
+      </w:r>
+      <w:r>
+        <w:t>ft, and one to the right.  W</w:t>
+      </w:r>
+      <w:r>
+        <w:t>ith careful placement you can still</w:t>
+      </w:r>
+      <w:r>
+        <w:t xml:space="preserve"> </w:t>
+      </w:r>
+      <w:r>
+        <w:t>have both beams illuminate the satellite with usable results.   This</w:t>
+      </w:r>
+      <w:r>
+        <w:t xml:space="preserve"> </w:t>
+      </w:r>
+      <w:r>
+        <w:t>takes advantage of 5.7 GHz beam being much wider than the 10.4 GHz.</w:t>
+      </w:r>
+    </w:p>
+    <w:p/>
+    <w:p/>
+    <w:p>
+      <w:pPr>
+        <w:pStyle w:val="Heading1"/>
+      </w:pPr>
       <w:r>
         <w:t>Single Antenna with Dual Band Feed</w:t>
       </w:r>
@@ -124,11 +224,7 @@
     <w:p/>
     <w:p>
       <w:r>
-        <w:t xml:space="preserve">This approach uses a single antenna and one dual-band feed. This reduces the pointing effort at the cost of some loss in the duality of the feed. A successful </w:t>
-      </w:r>
-      <w:r>
-        <w:lastRenderedPageBreak/>
-        <w:t xml:space="preserve">5Ghz/10GHz dual-band feed for terrestrial use in the coaxial style can be found here: </w:t>
+        <w:t xml:space="preserve">This approach uses a single antenna and one dual-band feed. This reduces the pointing effort at the cost of some loss in the duality of the feed. A successful 5Ghz/10GHz dual-band feed for terrestrial use in the coaxial style can be found here: </w:t>
       </w:r>
     </w:p>
     <w:p/>
@@ -151,7 +247,10 @@
         <w:t>me polarization on both bands. Linear cross-polarization</w:t>
       </w:r>
       <w:r>
-        <w:t xml:space="preserve"> would increase i</w:t>
+        <w:t xml:space="preserve"> c</w:t>
+      </w:r>
+      <w:r>
+        <w:t>ould increase i</w:t>
       </w:r>
       <w:r>
         <w:t>solation by approximately 20dB.</w:t>
@@ -159,27 +258,60 @@
       <w:r>
         <w:t xml:space="preserve"> </w:t>
       </w:r>
-    </w:p>
-    <w:p/>
-    <w:p>
-      <w:r>
-        <w:t xml:space="preserve">As a comparison, parabolic dish side lobes are on the order of -17dB to -30dB down. Isolation from one dish to another is not infinite.  </w:t>
-      </w:r>
-    </w:p>
-    <w:p/>
-    <w:p>
-      <w:r>
-        <w:t>K</w:t>
-      </w:r>
-      <w:r>
-        <w:t xml:space="preserve">ent suggested diplexer filters as a “plan B”. </w:t>
-      </w:r>
-    </w:p>
-    <w:p/>
-    <w:p>
-      <w:bookmarkStart w:id="0" w:name="_GoBack"/>
-      <w:bookmarkEnd w:id="0"/>
-    </w:p>
+      <w:r>
+        <w:t xml:space="preserve">This is a proposed experiment for Phase 4. </w:t>
+      </w:r>
+    </w:p>
+    <w:p/>
+    <w:p>
+      <w:r>
+        <w:t>For a common dual-band feed, the signal is</w:t>
+      </w:r>
+      <w:r>
+        <w:t xml:space="preserve"> duplex on the same coax.</w:t>
+      </w:r>
+      <w:r>
+        <w:t xml:space="preserve"> According to Kent WA5VJB , this requires</w:t>
+      </w:r>
+      <w:r>
+        <w:t xml:space="preserve"> two filters with about 40-50 dB rejection of the</w:t>
+      </w:r>
+      <w:r>
+        <w:t xml:space="preserve"> other frequency. This situation is s</w:t>
+      </w:r>
+      <w:r>
+        <w:t xml:space="preserve">imilar to repeater duplexer cavities.      </w:t>
+      </w:r>
+    </w:p>
+    <w:p/>
+    <w:p>
+      <w:r>
+        <w:t xml:space="preserve">A proposed </w:t>
+      </w:r>
+      <w:r>
+        <w:t>PLL LNB already has a horn feed as part of the</w:t>
+      </w:r>
+      <w:r>
+        <w:t xml:space="preserve"> </w:t>
+      </w:r>
+      <w:r>
+        <w:t>L</w:t>
+      </w:r>
+      <w:r>
+        <w:t xml:space="preserve">NB. Exploring a dual-band feed would mean developing separate </w:t>
+      </w:r>
+      <w:r>
+        <w:t>PCB</w:t>
+      </w:r>
+      <w:r>
+        <w:t xml:space="preserve"> </w:t>
+      </w:r>
+      <w:r>
+        <w:t>designs with their own connectors.</w:t>
+      </w:r>
+    </w:p>
+    <w:p/>
+    <w:p/>
     <w:p/>
     <w:p/>
     <w:sectPr>
@@ -348,6 +480,53 @@
     <w:name w:val="Normal"/>
     <w:qFormat/>
   </w:style>
+  <w:style w:type="paragraph" w:styleId="Heading1">
+    <w:name w:val="heading 1"/>
+    <w:basedOn w:val="Normal"/>
+    <w:next w:val="Normal"/>
+    <w:link w:val="Heading1Char"/>
+    <w:uiPriority w:val="9"/>
+    <w:qFormat/>
+    <w:rsid w:val="006A422C"/>
+    <w:pPr>
+      <w:keepNext/>
+      <w:keepLines/>
+      <w:spacing w:before="480"/>
+      <w:outlineLvl w:val="0"/>
+    </w:pPr>
+    <w:rPr>
+      <w:rFonts w:asciiTheme="majorHAnsi" w:eastAsiaTheme="majorEastAsia" w:hAnsiTheme="majorHAnsi" w:cstheme="majorBidi"/>
+      <w:b/>
+      <w:bCs/>
+      <w:color w:val="345A8A" w:themeColor="accent1" w:themeShade="B5"/>
+      <w:sz w:val="32"/>
+      <w:szCs w:val="32"/>
+    </w:rPr>
+  </w:style>
+  <w:style w:type="paragraph" w:styleId="Heading2">
+    <w:name w:val="heading 2"/>
+    <w:basedOn w:val="Normal"/>
+    <w:next w:val="Normal"/>
+    <w:link w:val="Heading2Char"/>
+    <w:uiPriority w:val="9"/>
+    <w:unhideWhenUsed/>
+    <w:qFormat/>
+    <w:rsid w:val="006A422C"/>
+    <w:pPr>
+      <w:keepNext/>
+      <w:keepLines/>
+      <w:spacing w:before="200"/>
+      <w:outlineLvl w:val="1"/>
+    </w:pPr>
+    <w:rPr>
+      <w:rFonts w:asciiTheme="majorHAnsi" w:eastAsiaTheme="majorEastAsia" w:hAnsiTheme="majorHAnsi" w:cstheme="majorBidi"/>
+      <w:b/>
+      <w:bCs/>
+      <w:color w:val="4F81BD" w:themeColor="accent1"/>
+      <w:sz w:val="26"/>
+      <w:szCs w:val="26"/>
+    </w:rPr>
+  </w:style>
   <w:style w:type="character" w:default="1" w:styleId="DefaultParagraphFont">
     <w:name w:val="Default Paragraph Font"/>
     <w:uiPriority w:val="1"/>
@@ -394,6 +573,75 @@
     <w:rPr>
       <w:color w:val="0000FF" w:themeColor="hyperlink"/>
       <w:u w:val="single"/>
+    </w:rPr>
+  </w:style>
+  <w:style w:type="paragraph" w:styleId="Title">
+    <w:name w:val="Title"/>
+    <w:basedOn w:val="Normal"/>
+    <w:next w:val="Normal"/>
+    <w:link w:val="TitleChar"/>
+    <w:uiPriority w:val="10"/>
+    <w:qFormat/>
+    <w:rsid w:val="006A422C"/>
+    <w:pPr>
+      <w:pBdr>
+        <w:bottom w:val="single" w:sz="8" w:space="4" w:color="4F81BD" w:themeColor="accent1"/>
+      </w:pBdr>
+      <w:spacing w:after="300"/>
+      <w:contextualSpacing/>
+    </w:pPr>
+    <w:rPr>
+      <w:rFonts w:asciiTheme="majorHAnsi" w:eastAsiaTheme="majorEastAsia" w:hAnsiTheme="majorHAnsi" w:cstheme="majorBidi"/>
+      <w:color w:val="17365D" w:themeColor="text2" w:themeShade="BF"/>
+      <w:spacing w:val="5"/>
+      <w:kern w:val="28"/>
+      <w:sz w:val="52"/>
+      <w:szCs w:val="52"/>
+    </w:rPr>
+  </w:style>
+  <w:style w:type="character" w:customStyle="1" w:styleId="TitleChar">
+    <w:name w:val="Title Char"/>
+    <w:basedOn w:val="DefaultParagraphFont"/>
+    <w:link w:val="Title"/>
+    <w:uiPriority w:val="10"/>
+    <w:rsid w:val="006A422C"/>
+    <w:rPr>
+      <w:rFonts w:asciiTheme="majorHAnsi" w:eastAsiaTheme="majorEastAsia" w:hAnsiTheme="majorHAnsi" w:cstheme="majorBidi"/>
+      <w:color w:val="17365D" w:themeColor="text2" w:themeShade="BF"/>
+      <w:spacing w:val="5"/>
+      <w:kern w:val="28"/>
+      <w:sz w:val="52"/>
+      <w:szCs w:val="52"/>
+    </w:rPr>
+  </w:style>
+  <w:style w:type="character" w:customStyle="1" w:styleId="Heading1Char">
+    <w:name w:val="Heading 1 Char"/>
+    <w:basedOn w:val="DefaultParagraphFont"/>
+    <w:link w:val="Heading1"/>
+    <w:uiPriority w:val="9"/>
+    <w:rsid w:val="006A422C"/>
+    <w:rPr>
+      <w:rFonts w:asciiTheme="majorHAnsi" w:eastAsiaTheme="majorEastAsia" w:hAnsiTheme="majorHAnsi" w:cstheme="majorBidi"/>
+      <w:b/>
+      <w:bCs/>
+      <w:color w:val="345A8A" w:themeColor="accent1" w:themeShade="B5"/>
+      <w:sz w:val="32"/>
+      <w:szCs w:val="32"/>
+    </w:rPr>
+  </w:style>
+  <w:style w:type="character" w:customStyle="1" w:styleId="Heading2Char">
+    <w:name w:val="Heading 2 Char"/>
+    <w:basedOn w:val="DefaultParagraphFont"/>
+    <w:link w:val="Heading2"/>
+    <w:uiPriority w:val="9"/>
+    <w:rsid w:val="006A422C"/>
+    <w:rPr>
+      <w:rFonts w:asciiTheme="majorHAnsi" w:eastAsiaTheme="majorEastAsia" w:hAnsiTheme="majorHAnsi" w:cstheme="majorBidi"/>
+      <w:b/>
+      <w:bCs/>
+      <w:color w:val="4F81BD" w:themeColor="accent1"/>
+      <w:sz w:val="26"/>
+      <w:szCs w:val="26"/>
     </w:rPr>
   </w:style>
 </w:styles>
@@ -555,6 +803,53 @@
     <w:name w:val="Normal"/>
     <w:qFormat/>
   </w:style>
+  <w:style w:type="paragraph" w:styleId="Heading1">
+    <w:name w:val="heading 1"/>
+    <w:basedOn w:val="Normal"/>
+    <w:next w:val="Normal"/>
+    <w:link w:val="Heading1Char"/>
+    <w:uiPriority w:val="9"/>
+    <w:qFormat/>
+    <w:rsid w:val="006A422C"/>
+    <w:pPr>
+      <w:keepNext/>
+      <w:keepLines/>
+      <w:spacing w:before="480"/>
+      <w:outlineLvl w:val="0"/>
+    </w:pPr>
+    <w:rPr>
+      <w:rFonts w:asciiTheme="majorHAnsi" w:eastAsiaTheme="majorEastAsia" w:hAnsiTheme="majorHAnsi" w:cstheme="majorBidi"/>
+      <w:b/>
+      <w:bCs/>
+      <w:color w:val="345A8A" w:themeColor="accent1" w:themeShade="B5"/>
+      <w:sz w:val="32"/>
+      <w:szCs w:val="32"/>
+    </w:rPr>
+  </w:style>
+  <w:style w:type="paragraph" w:styleId="Heading2">
+    <w:name w:val="heading 2"/>
+    <w:basedOn w:val="Normal"/>
+    <w:next w:val="Normal"/>
+    <w:link w:val="Heading2Char"/>
+    <w:uiPriority w:val="9"/>
+    <w:unhideWhenUsed/>
+    <w:qFormat/>
+    <w:rsid w:val="006A422C"/>
+    <w:pPr>
+      <w:keepNext/>
+      <w:keepLines/>
+      <w:spacing w:before="200"/>
+      <w:outlineLvl w:val="1"/>
+    </w:pPr>
+    <w:rPr>
+      <w:rFonts w:asciiTheme="majorHAnsi" w:eastAsiaTheme="majorEastAsia" w:hAnsiTheme="majorHAnsi" w:cstheme="majorBidi"/>
+      <w:b/>
+      <w:bCs/>
+      <w:color w:val="4F81BD" w:themeColor="accent1"/>
+      <w:sz w:val="26"/>
+      <w:szCs w:val="26"/>
+    </w:rPr>
+  </w:style>
   <w:style w:type="character" w:default="1" w:styleId="DefaultParagraphFont">
     <w:name w:val="Default Paragraph Font"/>
     <w:uiPriority w:val="1"/>
@@ -601,6 +896,75 @@
     <w:rPr>
       <w:color w:val="0000FF" w:themeColor="hyperlink"/>
       <w:u w:val="single"/>
+    </w:rPr>
+  </w:style>
+  <w:style w:type="paragraph" w:styleId="Title">
+    <w:name w:val="Title"/>
+    <w:basedOn w:val="Normal"/>
+    <w:next w:val="Normal"/>
+    <w:link w:val="TitleChar"/>
+    <w:uiPriority w:val="10"/>
+    <w:qFormat/>
+    <w:rsid w:val="006A422C"/>
+    <w:pPr>
+      <w:pBdr>
+        <w:bottom w:val="single" w:sz="8" w:space="4" w:color="4F81BD" w:themeColor="accent1"/>
+      </w:pBdr>
+      <w:spacing w:after="300"/>
+      <w:contextualSpacing/>
+    </w:pPr>
+    <w:rPr>
+      <w:rFonts w:asciiTheme="majorHAnsi" w:eastAsiaTheme="majorEastAsia" w:hAnsiTheme="majorHAnsi" w:cstheme="majorBidi"/>
+      <w:color w:val="17365D" w:themeColor="text2" w:themeShade="BF"/>
+      <w:spacing w:val="5"/>
+      <w:kern w:val="28"/>
+      <w:sz w:val="52"/>
+      <w:szCs w:val="52"/>
+    </w:rPr>
+  </w:style>
+  <w:style w:type="character" w:customStyle="1" w:styleId="TitleChar">
+    <w:name w:val="Title Char"/>
+    <w:basedOn w:val="DefaultParagraphFont"/>
+    <w:link w:val="Title"/>
+    <w:uiPriority w:val="10"/>
+    <w:rsid w:val="006A422C"/>
+    <w:rPr>
+      <w:rFonts w:asciiTheme="majorHAnsi" w:eastAsiaTheme="majorEastAsia" w:hAnsiTheme="majorHAnsi" w:cstheme="majorBidi"/>
+      <w:color w:val="17365D" w:themeColor="text2" w:themeShade="BF"/>
+      <w:spacing w:val="5"/>
+      <w:kern w:val="28"/>
+      <w:sz w:val="52"/>
+      <w:szCs w:val="52"/>
+    </w:rPr>
+  </w:style>
+  <w:style w:type="character" w:customStyle="1" w:styleId="Heading1Char">
+    <w:name w:val="Heading 1 Char"/>
+    <w:basedOn w:val="DefaultParagraphFont"/>
+    <w:link w:val="Heading1"/>
+    <w:uiPriority w:val="9"/>
+    <w:rsid w:val="006A422C"/>
+    <w:rPr>
+      <w:rFonts w:asciiTheme="majorHAnsi" w:eastAsiaTheme="majorEastAsia" w:hAnsiTheme="majorHAnsi" w:cstheme="majorBidi"/>
+      <w:b/>
+      <w:bCs/>
+      <w:color w:val="345A8A" w:themeColor="accent1" w:themeShade="B5"/>
+      <w:sz w:val="32"/>
+      <w:szCs w:val="32"/>
+    </w:rPr>
+  </w:style>
+  <w:style w:type="character" w:customStyle="1" w:styleId="Heading2Char">
+    <w:name w:val="Heading 2 Char"/>
+    <w:basedOn w:val="DefaultParagraphFont"/>
+    <w:link w:val="Heading2"/>
+    <w:uiPriority w:val="9"/>
+    <w:rsid w:val="006A422C"/>
+    <w:rPr>
+      <w:rFonts w:asciiTheme="majorHAnsi" w:eastAsiaTheme="majorEastAsia" w:hAnsiTheme="majorHAnsi" w:cstheme="majorBidi"/>
+      <w:b/>
+      <w:bCs/>
+      <w:color w:val="4F81BD" w:themeColor="accent1"/>
+      <w:sz w:val="26"/>
+      <w:szCs w:val="26"/>
     </w:rPr>
   </w:style>
 </w:styles>

</xml_diff>

<commit_message>
Updated document with Paul Wade W1GHz comments and added a pdf version
</commit_message>
<xml_diff>
--- a/Antennas_and_Feeds/Phase 4 Antennas Overview.docx
+++ b/Antennas_and_Feeds/Phase 4 Antennas Overview.docx
@@ -55,7 +55,6 @@
         <w:t xml:space="preserve">As the article from MIT describes, there are at least three design patterns for dealing with dual band systems. The three approaches, and relevant Phase 4 details, are outlined below. </w:t>
       </w:r>
     </w:p>
-    <w:p/>
     <w:p>
       <w:pPr>
         <w:pStyle w:val="Heading1"/>
@@ -64,7 +63,6 @@
         <w:t>Dual Antenna</w:t>
       </w:r>
     </w:p>
-    <w:p/>
     <w:p>
       <w:pPr>
         <w:pStyle w:val="Heading2"/>
@@ -73,7 +71,6 @@
         <w:t>Two dishes</w:t>
       </w:r>
     </w:p>
-    <w:p/>
     <w:p>
       <w:r>
         <w:t>This approach uses two entirely separate antennas</w:t>
@@ -94,7 +91,6 @@
         <w:t xml:space="preserve"> </w:t>
       </w:r>
     </w:p>
-    <w:p/>
     <w:p>
       <w:pPr>
         <w:pStyle w:val="Heading2"/>
@@ -103,7 +99,6 @@
         <w:t>Patch antenna plus dish</w:t>
       </w:r>
     </w:p>
-    <w:p/>
     <w:p>
       <w:r>
         <w:t xml:space="preserve">An approach actively </w:t>
@@ -136,13 +131,11 @@
         <w:t>”</w:t>
       </w:r>
     </w:p>
-    <w:p/>
     <w:p>
       <w:pPr>
         <w:pStyle w:val="Heading1"/>
       </w:pPr>
       <w:r>
-        <w:lastRenderedPageBreak/>
         <w:t>Single Main Antenna with Two Single-band Feeds</w:t>
       </w:r>
     </w:p>
@@ -206,8 +199,6 @@
         <w:t>takes advantage of 5.7 GHz beam being much wider than the 10.4 GHz.</w:t>
       </w:r>
     </w:p>
-    <w:p/>
-    <w:p/>
     <w:p>
       <w:pPr>
         <w:pStyle w:val="Heading1"/>
@@ -222,10 +213,52 @@
         <w:t>This approach uses a single antenna and one dual-band feed. This reduces the pointing effort at the cost of some loss in the duali</w:t>
       </w:r>
       <w:r>
-        <w:t>ty of the feed. A successful 5GH</w:t>
-      </w:r>
-      <w:bookmarkStart w:id="0" w:name="_GoBack"/>
-      <w:bookmarkEnd w:id="0"/>
+        <w:t xml:space="preserve">ty of the feed. </w:t>
+      </w:r>
+      <w:r>
+        <w:t xml:space="preserve">A proposed </w:t>
+      </w:r>
+      <w:r>
+        <w:t>PLL LNB already has a horn feed as part of the</w:t>
+      </w:r>
+      <w:r>
+        <w:t xml:space="preserve"> </w:t>
+      </w:r>
+      <w:r>
+        <w:t>L</w:t>
+      </w:r>
+      <w:r>
+        <w:t xml:space="preserve">NB. Exploring a dual-band feed would mean developing separate </w:t>
+      </w:r>
+      <w:r>
+        <w:t>PCB</w:t>
+      </w:r>
+      <w:r>
+        <w:t xml:space="preserve"> </w:t>
+      </w:r>
+      <w:r>
+        <w:t>designs with their own connectors.</w:t>
+      </w:r>
+    </w:p>
+    <w:p/>
+    <w:p>
+      <w:pPr>
+        <w:pStyle w:val="Heading2"/>
+      </w:pPr>
+      <w:r>
+        <w:t>An</w:t>
+      </w:r>
+      <w:r>
+        <w:t xml:space="preserve"> Introductory</w:t>
+      </w:r>
+      <w:r>
+        <w:t xml:space="preserve"> Example</w:t>
+      </w:r>
+    </w:p>
+    <w:p>
+      <w:r>
+        <w:t>A successful 5GH</w:t>
+      </w:r>
       <w:r>
         <w:t xml:space="preserve">z/10GHz dual-band feed for terrestrial use in the coaxial style can be found here: </w:t>
       </w:r>
@@ -262,10 +295,20 @@
         <w:t xml:space="preserve"> </w:t>
       </w:r>
       <w:r>
-        <w:t xml:space="preserve">This is a proposed experiment for Phase 4. </w:t>
-      </w:r>
-    </w:p>
-    <w:p/>
+        <w:t>Modifying and testing this type of feed</w:t>
+      </w:r>
+      <w:r>
+        <w:t xml:space="preserve"> is a proposed experiment for Phase 4. </w:t>
+      </w:r>
+    </w:p>
+    <w:p>
+      <w:pPr>
+        <w:pStyle w:val="Heading2"/>
+      </w:pPr>
+      <w:r>
+        <w:t>Coaxial Feed</w:t>
+      </w:r>
+    </w:p>
     <w:p>
       <w:r>
         <w:t>For a common dual-band feed, the signal is</w:t>
@@ -286,37 +329,57 @@
         <w:t xml:space="preserve">imilar to repeater duplexer cavities.      </w:t>
       </w:r>
     </w:p>
-    <w:p/>
-    <w:p>
-      <w:r>
-        <w:t xml:space="preserve">A proposed </w:t>
-      </w:r>
-      <w:r>
-        <w:t>PLL LNB already has a horn feed as part of the</w:t>
+    <w:p>
+      <w:pPr>
+        <w:pStyle w:val="Heading2"/>
+      </w:pPr>
+      <w:r>
+        <w:t>Waveguide Based Advantage</w:t>
+      </w:r>
+    </w:p>
+    <w:p>
+      <w:r>
+        <w:t xml:space="preserve">Paul Wade W1GHZ writes, “The dual-band feed can work.  If the two frequencies are </w:t>
+      </w:r>
+      <w:r>
+        <w:t>cross-polarized,</w:t>
       </w:r>
       <w:r>
         <w:t xml:space="preserve"> </w:t>
       </w:r>
       <w:r>
-        <w:t>L</w:t>
-      </w:r>
-      <w:r>
-        <w:t xml:space="preserve">NB. Exploring a dual-band feed would mean developing separate </w:t>
-      </w:r>
-      <w:r>
-        <w:t>PCB</w:t>
+        <w:t>then the tuning gets mu</w:t>
+      </w:r>
+      <w:r>
+        <w:t xml:space="preserve">ch easier, since the two frequencies no longer </w:t>
+      </w:r>
+      <w:r>
+        <w:t xml:space="preserve">interact. </w:t>
       </w:r>
       <w:r>
         <w:t xml:space="preserve"> </w:t>
       </w:r>
       <w:r>
-        <w:t>designs with their own connectors.</w:t>
-      </w:r>
-    </w:p>
-    <w:p/>
-    <w:p/>
-    <w:p/>
-    <w:p/>
+        <w:t>Isolation</w:t>
+      </w:r>
+      <w:r>
+        <w:t xml:space="preserve"> </w:t>
+      </w:r>
+      <w:r>
+        <w:t>at 10 GHz is free, waveguide beyond cutoff, but 5 GHz needs a low-pass</w:t>
+      </w:r>
+      <w:r>
+        <w:t xml:space="preserve"> filter. This is m</w:t>
+      </w:r>
+      <w:r>
+        <w:t>uch easier than repeater cavities.</w:t>
+      </w:r>
+      <w:r>
+        <w:t>”</w:t>
+      </w:r>
+      <w:bookmarkStart w:id="0" w:name="_GoBack"/>
+      <w:bookmarkEnd w:id="0"/>
+    </w:p>
     <w:sectPr>
       <w:pgSz w:w="12240" w:h="15840"/>
       <w:pgMar w:top="1440" w:right="1800" w:bottom="1440" w:left="1800" w:header="720" w:footer="720" w:gutter="0"/>
@@ -533,7 +596,6 @@
   <w:style w:type="character" w:default="1" w:styleId="DefaultParagraphFont">
     <w:name w:val="Default Paragraph Font"/>
     <w:uiPriority w:val="1"/>
-    <w:semiHidden/>
     <w:unhideWhenUsed/>
   </w:style>
   <w:style w:type="table" w:default="1" w:styleId="TableNormal">
@@ -857,7 +919,6 @@
   <w:style w:type="character" w:default="1" w:styleId="DefaultParagraphFont">
     <w:name w:val="Default Paragraph Font"/>
     <w:uiPriority w:val="1"/>
-    <w:semiHidden/>
     <w:unhideWhenUsed/>
   </w:style>
   <w:style w:type="table" w:default="1" w:styleId="TableNormal">

</xml_diff>